<commit_message>
Completed warm up activity 4
</commit_message>
<xml_diff>
--- a/report.docx
+++ b/report.docx
@@ -380,15 +380,6 @@
         <w:spacing w:line="340" w:lineRule="auto"/>
         <w:rPr>
           <w:rFonts w:ascii="Palatino Linotype" w:eastAsia="Palatino Linotype" w:hAnsi="Palatino Linotype" w:cs="Palatino Linotype"/>
-        </w:rPr>
-      </w:pPr>
-    </w:p>
-    <w:p>
-      <w:pPr>
-        <w:widowControl w:val="0"/>
-        <w:spacing w:line="340" w:lineRule="auto"/>
-        <w:rPr>
-          <w:rFonts w:ascii="Palatino Linotype" w:eastAsia="Palatino Linotype" w:hAnsi="Palatino Linotype" w:cs="Palatino Linotype"/>
           <w:b/>
           <w:color w:val="365F91"/>
         </w:rPr>
@@ -489,7 +480,6 @@
         <w:rPr>
           <w:rFonts w:ascii="Palatino Linotype" w:eastAsia="Palatino Linotype" w:hAnsi="Palatino Linotype" w:cs="Palatino Linotype"/>
         </w:rPr>
-        <w:lastRenderedPageBreak/>
         <w:tab/>
         <w:t>418 I’m a teapot</w:t>
       </w:r>
@@ -521,13 +511,7 @@
         <w:rPr>
           <w:rFonts w:ascii="Palatino Linotype" w:eastAsia="Palatino Linotype" w:hAnsi="Palatino Linotype" w:cs="Palatino Linotype"/>
         </w:rPr>
-        <w:t>The server returned a cookie named ‘coffee’ for the browser to stor</w:t>
-      </w:r>
-      <w:r>
-        <w:rPr>
-          <w:rFonts w:ascii="Palatino Linotype" w:eastAsia="Palatino Linotype" w:hAnsi="Palatino Linotype" w:cs="Palatino Linotype"/>
-        </w:rPr>
-        <w:t xml:space="preserve">e. What is the value of this cookie? </w:t>
+        <w:t xml:space="preserve">The server returned a cookie named ‘coffee’ for the browser to store. What is the value of this cookie? </w:t>
       </w:r>
       <w:r>
         <w:rPr>
@@ -611,13 +595,7 @@
         <w:rPr>
           <w:rFonts w:ascii="Palatino Linotype" w:eastAsia="Palatino Linotype" w:hAnsi="Palatino Linotype" w:cs="Palatino Linotype"/>
         </w:rPr>
-        <w:t xml:space="preserve">You can do more than just echo back text. Construct a URL such that a JavaScript alert dialog appears with the text cs6035 on </w:t>
-      </w:r>
-      <w:r>
-        <w:rPr>
-          <w:rFonts w:ascii="Palatino Linotype" w:eastAsia="Palatino Linotype" w:hAnsi="Palatino Linotype" w:cs="Palatino Linotype"/>
-        </w:rPr>
-        <w:t xml:space="preserve">the screen. Upload </w:t>
+        <w:t xml:space="preserve">You can do more than just echo back text. Construct a URL such that a JavaScript alert dialog appears with the text cs6035 on the screen. Upload </w:t>
       </w:r>
       <w:r>
         <w:rPr>
@@ -758,10 +736,25 @@
       <w:pPr>
         <w:widowControl w:val="0"/>
         <w:spacing w:line="340" w:lineRule="auto"/>
-        <w:rPr>
-          <w:rFonts w:ascii="Palatino Linotype" w:eastAsia="Palatino Linotype" w:hAnsi="Palatino Linotype" w:cs="Palatino Linotype"/>
-        </w:rPr>
-      </w:pPr>
+        <w:ind w:left="360"/>
+        <w:rPr>
+          <w:rFonts w:ascii="Palatino Linotype" w:eastAsia="Palatino Linotype" w:hAnsi="Palatino Linotype" w:cs="Palatino Linotype"/>
+        </w:rPr>
+      </w:pPr>
+      <w:proofErr w:type="gramStart"/>
+      <w:r>
+        <w:rPr>
+          <w:rFonts w:ascii="Palatino Linotype" w:eastAsia="Palatino Linotype" w:hAnsi="Palatino Linotype" w:cs="Palatino Linotype"/>
+        </w:rPr>
+        <w:t>Congratulations!,</w:t>
+      </w:r>
+      <w:proofErr w:type="gramEnd"/>
+      <w:r>
+        <w:rPr>
+          <w:rFonts w:ascii="Palatino Linotype" w:eastAsia="Palatino Linotype" w:hAnsi="Palatino Linotype" w:cs="Palatino Linotype"/>
+        </w:rPr>
+        <w:t xml:space="preserve"> you've successfully finished this activity. The answer is Birthday Cake</w:t>
+      </w:r>
     </w:p>
     <w:p>
       <w:pPr>
@@ -1005,13 +998,7 @@
         <w:rPr>
           <w:rFonts w:ascii="Palatino Linotype" w:eastAsia="Palatino Linotype" w:hAnsi="Palatino Linotype" w:cs="Palatino Linotype"/>
         </w:rPr>
-        <w:t>Describe in detail why the code listed in the line numbers above are vulnerable. You’re free to use generalized concepts to help show your understanding but we also need to know</w:t>
-      </w:r>
-      <w:r>
-        <w:rPr>
-          <w:rFonts w:ascii="Palatino Linotype" w:eastAsia="Palatino Linotype" w:hAnsi="Palatino Linotype" w:cs="Palatino Linotype"/>
-        </w:rPr>
-        <w:t xml:space="preserve"> details that pertain to this target and assignment. A definition of XSRF is not what we’re looking for.</w:t>
+        <w:t>Describe in detail why the code listed in the line numbers above are vulnerable. You’re free to use generalized concepts to help show your understanding but we also need to know details that pertain to this target and assignment. A definition of XSRF is not what we’re looking for.</w:t>
       </w:r>
     </w:p>
     <w:p>
@@ -1138,13 +1125,7 @@
         <w:rPr>
           <w:rFonts w:ascii="Palatino Linotype" w:eastAsia="Palatino Linotype" w:hAnsi="Palatino Linotype" w:cs="Palatino Linotype"/>
         </w:rPr>
-        <w:t xml:space="preserve">List the PHP page and lines that </w:t>
-      </w:r>
-      <w:r>
-        <w:rPr>
-          <w:rFonts w:ascii="Palatino Linotype" w:eastAsia="Palatino Linotype" w:hAnsi="Palatino Linotype" w:cs="Palatino Linotype"/>
-        </w:rPr>
-        <w:t>should be changed to fix the vulnerability.</w:t>
+        <w:t>List the PHP page and lines that should be changed to fix the vulnerability.</w:t>
       </w:r>
     </w:p>
     <w:p>
@@ -1181,13 +1162,7 @@
         <w:rPr>
           <w:rFonts w:ascii="Palatino Linotype" w:eastAsia="Palatino Linotype" w:hAnsi="Palatino Linotype" w:cs="Palatino Linotype"/>
         </w:rPr>
-        <w:t>Describe in detail why the code listed in the line numbers above are vulnerable. You’re free to use generalized concepts to help show your understanding but we also need to know details that pertain to this tar</w:t>
-      </w:r>
-      <w:r>
-        <w:rPr>
-          <w:rFonts w:ascii="Palatino Linotype" w:eastAsia="Palatino Linotype" w:hAnsi="Palatino Linotype" w:cs="Palatino Linotype"/>
-        </w:rPr>
-        <w:t>get and assignment. A definition of XSS is not what we’re looking for.</w:t>
+        <w:t>Describe in detail why the code listed in the line numbers above are vulnerable. You’re free to use generalized concepts to help show your understanding but we also need to know details that pertain to this target and assignment. A definition of XSS is not what we’re looking for.</w:t>
       </w:r>
     </w:p>
     <w:p>
@@ -1243,13 +1218,7 @@
         <w:rPr>
           <w:rFonts w:ascii="Palatino Linotype" w:eastAsia="Palatino Linotype" w:hAnsi="Palatino Linotype" w:cs="Palatino Linotype"/>
         </w:rPr>
-        <w:t>Be careful with your explanation here. There are wrong ways to fix this vulnerability. Hin</w:t>
-      </w:r>
-      <w:r>
-        <w:rPr>
-          <w:rFonts w:ascii="Palatino Linotype" w:eastAsia="Palatino Linotype" w:hAnsi="Palatino Linotype" w:cs="Palatino Linotype"/>
-        </w:rPr>
-        <w:t>t: Never write your own crypto algorithms. This concept extends to XSS sanitization.</w:t>
+        <w:t>Be careful with your explanation here. There are wrong ways to fix this vulnerability. Hint: Never write your own crypto algorithms. This concept extends to XSS sanitization.</w:t>
       </w:r>
     </w:p>
     <w:p>
@@ -1390,13 +1359,7 @@
         <w:rPr>
           <w:rFonts w:ascii="Palatino Linotype" w:eastAsia="Palatino Linotype" w:hAnsi="Palatino Linotype" w:cs="Palatino Linotype"/>
         </w:rPr>
-        <w:t>Describe in detail why the code listed in the line numbers above are vulnerable. You’re free to use generalized concepts to help show your understanding but we also need to know</w:t>
-      </w:r>
-      <w:r>
-        <w:rPr>
-          <w:rFonts w:ascii="Palatino Linotype" w:eastAsia="Palatino Linotype" w:hAnsi="Palatino Linotype" w:cs="Palatino Linotype"/>
-        </w:rPr>
-        <w:t xml:space="preserve"> details that pertain to this target and assignment. A definition of SQL Injection is not what we’re looking for.</w:t>
+        <w:t>Describe in detail why the code listed in the line numbers above are vulnerable. You’re free to use generalized concepts to help show your understanding but we also need to know details that pertain to this target and assignment. A definition of SQL Injection is not what we’re looking for.</w:t>
       </w:r>
     </w:p>
     <w:p>
@@ -1452,13 +1415,7 @@
         <w:rPr>
           <w:rFonts w:ascii="Palatino Linotype" w:eastAsia="Palatino Linotype" w:hAnsi="Palatino Linotype" w:cs="Palatino Linotype"/>
         </w:rPr>
-        <w:t>Be careful with your explanation here. There ar</w:t>
-      </w:r>
-      <w:r>
-        <w:rPr>
-          <w:rFonts w:ascii="Palatino Linotype" w:eastAsia="Palatino Linotype" w:hAnsi="Palatino Linotype" w:cs="Palatino Linotype"/>
-        </w:rPr>
-        <w:t>e wrong ways to fix this vulnerability. Hint: Never write your own crypto algorithms. This concept extends to SQL sanitization.</w:t>
+        <w:t>Be careful with your explanation here. There are wrong ways to fix this vulnerability. Hint: Never write your own crypto algorithms. This concept extends to SQL sanitization.</w:t>
       </w:r>
     </w:p>
     <w:p>

</xml_diff>